<commit_message>
die beschriftung der achsen angepasst (groesse)
</commit_message>
<xml_diff>
--- a/report/ads5_datenbasierter_report_dennisreimer.docx
+++ b/report/ads5_datenbasierter_report_dennisreimer.docx
@@ -585,7 +585,702 @@
         <w:t>-Media-Daten, integriert werden, um ein umfassenderes Bild der politischen Dynamik zu erhalten. Schließlich sollten Methoden zur statistischen Gewichtung angewendet werden, um Verzerrungen in den Umfragedaten zu minimieren.</w:t>
       </w:r>
     </w:p>
-    <w:p/>
+    <w:p>
+      <w:pPr>
+        <w:spacing w:line="360" w:lineRule="auto"/>
+        <w:jc w:val="both"/>
+        <w:rPr>
+          <w:rFonts w:ascii="Times New Roman" w:hAnsi="Times New Roman" w:cs="Times New Roman"/>
+        </w:rPr>
+      </w:pPr>
+    </w:p>
+    <w:p>
+      <w:pPr>
+        <w:spacing w:line="360" w:lineRule="auto"/>
+        <w:rPr>
+          <w:rFonts w:ascii="Times New Roman" w:hAnsi="Times New Roman" w:cs="Times New Roman"/>
+        </w:rPr>
+      </w:pPr>
+      <w:r>
+        <w:rPr>
+          <w:rFonts w:ascii="Times New Roman" w:hAnsi="Times New Roman" w:cs="Times New Roman"/>
+          <w:b/>
+          <w:bCs/>
+        </w:rPr>
+        <w:t>Literaturverzeichnis</w:t>
+      </w:r>
+    </w:p>
+    <w:p>
+      <w:pPr>
+        <w:spacing w:line="360" w:lineRule="auto"/>
+        <w:rPr>
+          <w:rFonts w:ascii="Times New Roman" w:hAnsi="Times New Roman" w:cs="Times New Roman"/>
+        </w:rPr>
+      </w:pPr>
+      <w:r>
+        <w:rPr>
+          <w:rFonts w:ascii="Times New Roman" w:hAnsi="Times New Roman" w:cs="Times New Roman"/>
+        </w:rPr>
+        <w:t xml:space="preserve">Bundesamt für Migration und Flüchtlinge. (2024). </w:t>
+      </w:r>
+      <w:r>
+        <w:rPr>
+          <w:rFonts w:ascii="Times New Roman" w:hAnsi="Times New Roman" w:cs="Times New Roman"/>
+          <w:i/>
+          <w:iCs/>
+        </w:rPr>
+        <w:t>Migrationsbericht 2022</w:t>
+      </w:r>
+      <w:r>
+        <w:rPr>
+          <w:rFonts w:ascii="Times New Roman" w:hAnsi="Times New Roman" w:cs="Times New Roman"/>
+        </w:rPr>
+        <w:t>. Abgerufen von https://www.bamf.de/DE/Themen/Forschung/Veroeffentlichungen/Migrationsbericht2022/migrationsbericht-2022-node.html</w:t>
+      </w:r>
+    </w:p>
+    <w:p>
+      <w:pPr>
+        <w:spacing w:line="360" w:lineRule="auto"/>
+        <w:rPr>
+          <w:rFonts w:ascii="Times New Roman" w:hAnsi="Times New Roman" w:cs="Times New Roman"/>
+        </w:rPr>
+      </w:pPr>
+      <w:r>
+        <w:rPr>
+          <w:rFonts w:ascii="Times New Roman" w:hAnsi="Times New Roman" w:cs="Times New Roman"/>
+        </w:rPr>
+        <w:t xml:space="preserve">Bundesregierung. (2023). </w:t>
+      </w:r>
+      <w:r>
+        <w:rPr>
+          <w:rFonts w:ascii="Times New Roman" w:hAnsi="Times New Roman" w:cs="Times New Roman"/>
+          <w:i/>
+          <w:iCs/>
+        </w:rPr>
+        <w:t>Corona-Maßnahmen enden am 7. April 2023</w:t>
+      </w:r>
+      <w:r>
+        <w:rPr>
+          <w:rFonts w:ascii="Times New Roman" w:hAnsi="Times New Roman" w:cs="Times New Roman"/>
+        </w:rPr>
+        <w:t>. Abgerufen von https://www.bundesregierung.de/breg-de/aktuelles/ende-corona-massnahmen-2068856</w:t>
+      </w:r>
+    </w:p>
+    <w:p>
+      <w:pPr>
+        <w:spacing w:line="360" w:lineRule="auto"/>
+        <w:rPr>
+          <w:rFonts w:ascii="Times New Roman" w:hAnsi="Times New Roman" w:cs="Times New Roman"/>
+        </w:rPr>
+      </w:pPr>
+      <w:r>
+        <w:rPr>
+          <w:rFonts w:ascii="Times New Roman" w:hAnsi="Times New Roman" w:cs="Times New Roman"/>
+        </w:rPr>
+        <w:t xml:space="preserve">Deutscher Bundestag. (2023). </w:t>
+      </w:r>
+      <w:r>
+        <w:rPr>
+          <w:rFonts w:ascii="Times New Roman" w:hAnsi="Times New Roman" w:cs="Times New Roman"/>
+          <w:i/>
+          <w:iCs/>
+        </w:rPr>
+        <w:t>Heftiger Streit über Pläne der Regierung zum Heizungstausch</w:t>
+      </w:r>
+      <w:r>
+        <w:rPr>
+          <w:rFonts w:ascii="Times New Roman" w:hAnsi="Times New Roman" w:cs="Times New Roman"/>
+        </w:rPr>
+        <w:t>. Abgerufen von https://www.bundestag.de/dokumente/textarchiv/2023/kw16-de-gasheizung-943378</w:t>
+      </w:r>
+    </w:p>
+    <w:p>
+      <w:pPr>
+        <w:spacing w:line="360" w:lineRule="auto"/>
+        <w:rPr>
+          <w:rFonts w:ascii="Times New Roman" w:hAnsi="Times New Roman" w:cs="Times New Roman"/>
+        </w:rPr>
+      </w:pPr>
+      <w:r>
+        <w:rPr>
+          <w:rFonts w:ascii="Times New Roman" w:hAnsi="Times New Roman" w:cs="Times New Roman"/>
+        </w:rPr>
+        <w:t xml:space="preserve">CDU. (2022). </w:t>
+      </w:r>
+      <w:r>
+        <w:rPr>
+          <w:rFonts w:ascii="Times New Roman" w:hAnsi="Times New Roman" w:cs="Times New Roman"/>
+          <w:i/>
+          <w:iCs/>
+        </w:rPr>
+        <w:t>Friedrich Merz in Kiew: Solidarität mit der Ukraine</w:t>
+      </w:r>
+      <w:r>
+        <w:rPr>
+          <w:rFonts w:ascii="Times New Roman" w:hAnsi="Times New Roman" w:cs="Times New Roman"/>
+        </w:rPr>
+        <w:t>. Abgerufen von https://www.cdu.de/artikel/an-der-seite-der-ukraine</w:t>
+      </w:r>
+    </w:p>
+    <w:p>
+      <w:pPr>
+        <w:spacing w:line="360" w:lineRule="auto"/>
+        <w:rPr>
+          <w:rFonts w:ascii="Times New Roman" w:hAnsi="Times New Roman" w:cs="Times New Roman"/>
+        </w:rPr>
+      </w:pPr>
+      <w:r>
+        <w:rPr>
+          <w:rFonts w:ascii="Times New Roman" w:hAnsi="Times New Roman" w:cs="Times New Roman"/>
+        </w:rPr>
+        <w:t xml:space="preserve">Frankfurter Rundschau. (2021). </w:t>
+      </w:r>
+      <w:r>
+        <w:rPr>
+          <w:rFonts w:ascii="Times New Roman" w:hAnsi="Times New Roman" w:cs="Times New Roman"/>
+          <w:i/>
+          <w:iCs/>
+        </w:rPr>
+        <w:t>Armin Laschet lacht: Mit Flut-Besuchen wollte sein Team das Image retten</w:t>
+      </w:r>
+      <w:r>
+        <w:rPr>
+          <w:rFonts w:ascii="Times New Roman" w:hAnsi="Times New Roman" w:cs="Times New Roman"/>
+        </w:rPr>
+        <w:t>. Abgerufen von https://www.fr.de/politik/armin-laschet-lacht-lacher-lachen-cdu-flut-hochwasser-wahlkampf-bundestagswahl-2021-91421231.html</w:t>
+      </w:r>
+    </w:p>
+    <w:p>
+      <w:pPr>
+        <w:spacing w:line="360" w:lineRule="auto"/>
+        <w:rPr>
+          <w:rFonts w:ascii="Times New Roman" w:hAnsi="Times New Roman" w:cs="Times New Roman"/>
+        </w:rPr>
+      </w:pPr>
+      <w:r>
+        <w:rPr>
+          <w:rFonts w:ascii="Times New Roman" w:hAnsi="Times New Roman" w:cs="Times New Roman"/>
+        </w:rPr>
+        <w:t xml:space="preserve">Statistisches Bundesamt. (2022). </w:t>
+      </w:r>
+      <w:r>
+        <w:rPr>
+          <w:rFonts w:ascii="Times New Roman" w:hAnsi="Times New Roman" w:cs="Times New Roman"/>
+          <w:i/>
+          <w:iCs/>
+        </w:rPr>
+        <w:t>Energiepreise: Hohe Steigerungen auf allen Wirtschaftsstufen</w:t>
+      </w:r>
+      <w:r>
+        <w:rPr>
+          <w:rFonts w:ascii="Times New Roman" w:hAnsi="Times New Roman" w:cs="Times New Roman"/>
+        </w:rPr>
+        <w:t>. Abgerufen von https://www.destatis.de/DE/Presse/Pressemitteilungen/2022/03/PD22_N016_61.html</w:t>
+      </w:r>
+    </w:p>
+    <w:p>
+      <w:pPr>
+        <w:spacing w:line="360" w:lineRule="auto"/>
+        <w:rPr>
+          <w:rFonts w:ascii="Times New Roman" w:hAnsi="Times New Roman" w:cs="Times New Roman"/>
+        </w:rPr>
+      </w:pPr>
+      <w:r>
+        <w:rPr>
+          <w:rFonts w:ascii="Times New Roman" w:hAnsi="Times New Roman" w:cs="Times New Roman"/>
+        </w:rPr>
+        <w:t xml:space="preserve">T-Online. (2021). </w:t>
+      </w:r>
+      <w:r>
+        <w:rPr>
+          <w:rFonts w:ascii="Times New Roman" w:hAnsi="Times New Roman" w:cs="Times New Roman"/>
+          <w:i/>
+          <w:iCs/>
+        </w:rPr>
+        <w:t xml:space="preserve">Plagiatsvorwürfe gegen Grünen-Chefin Annalena </w:t>
+      </w:r>
+      <w:proofErr w:type="spellStart"/>
+      <w:r>
+        <w:rPr>
+          <w:rFonts w:ascii="Times New Roman" w:hAnsi="Times New Roman" w:cs="Times New Roman"/>
+          <w:i/>
+          <w:iCs/>
+        </w:rPr>
+        <w:t>Baerbock</w:t>
+      </w:r>
+      <w:proofErr w:type="spellEnd"/>
+      <w:r>
+        <w:rPr>
+          <w:rFonts w:ascii="Times New Roman" w:hAnsi="Times New Roman" w:cs="Times New Roman"/>
+          <w:i/>
+          <w:iCs/>
+        </w:rPr>
+        <w:t xml:space="preserve">: Was ist wirklich </w:t>
+      </w:r>
+      <w:proofErr w:type="gramStart"/>
+      <w:r>
+        <w:rPr>
+          <w:rFonts w:ascii="Times New Roman" w:hAnsi="Times New Roman" w:cs="Times New Roman"/>
+          <w:i/>
+          <w:iCs/>
+        </w:rPr>
+        <w:t>dran?</w:t>
+      </w:r>
+      <w:r>
+        <w:rPr>
+          <w:rFonts w:ascii="Times New Roman" w:hAnsi="Times New Roman" w:cs="Times New Roman"/>
+        </w:rPr>
+        <w:t>.</w:t>
+      </w:r>
+      <w:proofErr w:type="gramEnd"/>
+      <w:r>
+        <w:rPr>
+          <w:rFonts w:ascii="Times New Roman" w:hAnsi="Times New Roman" w:cs="Times New Roman"/>
+        </w:rPr>
+        <w:t xml:space="preserve"> Abgerufen von https://www.t-online.de/nachrichten/deutschland/bundestagswahl/id_90359980/plagiatsvorwuerfe-gegen-gruenen-chefin-annalena-baerbock-was-ist-wirklich-dran-.html</w:t>
+      </w:r>
+    </w:p>
+    <w:p>
+      <w:pPr>
+        <w:spacing w:line="360" w:lineRule="auto"/>
+        <w:rPr>
+          <w:rFonts w:ascii="Times New Roman" w:hAnsi="Times New Roman" w:cs="Times New Roman"/>
+        </w:rPr>
+      </w:pPr>
+      <w:r>
+        <w:rPr>
+          <w:rFonts w:ascii="Times New Roman" w:hAnsi="Times New Roman" w:cs="Times New Roman"/>
+        </w:rPr>
+        <w:lastRenderedPageBreak/>
+        <w:t xml:space="preserve">ZDF. (2023). </w:t>
+      </w:r>
+      <w:r>
+        <w:rPr>
+          <w:rFonts w:ascii="Times New Roman" w:hAnsi="Times New Roman" w:cs="Times New Roman"/>
+          <w:i/>
+          <w:iCs/>
+        </w:rPr>
+        <w:t>Chronologie: Der lange Weg zum Heizungsgesetz</w:t>
+      </w:r>
+      <w:r>
+        <w:rPr>
+          <w:rFonts w:ascii="Times New Roman" w:hAnsi="Times New Roman" w:cs="Times New Roman"/>
+        </w:rPr>
+        <w:t>. Abgerufen von https://www.zdf.de/nachrichten/politik/heizungsgesetz-chronologie-ampel-koalition-einigung-100.html</w:t>
+      </w:r>
+    </w:p>
+    <w:p>
+      <w:pPr>
+        <w:spacing w:line="360" w:lineRule="auto"/>
+        <w:jc w:val="both"/>
+        <w:rPr>
+          <w:rFonts w:ascii="Times New Roman" w:hAnsi="Times New Roman" w:cs="Times New Roman"/>
+        </w:rPr>
+      </w:pPr>
+    </w:p>
+    <w:p>
+      <w:pPr>
+        <w:spacing w:line="360" w:lineRule="auto"/>
+        <w:rPr>
+          <w:rFonts w:ascii="Times New Roman" w:hAnsi="Times New Roman" w:cs="Times New Roman"/>
+        </w:rPr>
+      </w:pPr>
+      <w:r>
+        <w:rPr>
+          <w:rFonts w:ascii="Times New Roman" w:hAnsi="Times New Roman" w:cs="Times New Roman"/>
+          <w:b/>
+          <w:bCs/>
+        </w:rPr>
+        <w:t>Anhang: Ereignisse und zugehörige Quellen</w:t>
+      </w:r>
+    </w:p>
+    <w:p>
+      <w:pPr>
+        <w:numPr>
+          <w:ilvl w:val="0"/>
+          <w:numId w:val="3"/>
+        </w:numPr>
+        <w:spacing w:line="360" w:lineRule="auto"/>
+        <w:rPr>
+          <w:rFonts w:ascii="Times New Roman" w:hAnsi="Times New Roman" w:cs="Times New Roman"/>
+        </w:rPr>
+      </w:pPr>
+      <w:r>
+        <w:rPr>
+          <w:rFonts w:ascii="Times New Roman" w:hAnsi="Times New Roman" w:cs="Times New Roman"/>
+        </w:rPr>
+        <w:t>Armin Laschets Lacher im Flutgebiet (Juli 2021)</w:t>
+      </w:r>
+      <w:r>
+        <w:rPr>
+          <w:rFonts w:ascii="Times New Roman" w:hAnsi="Times New Roman" w:cs="Times New Roman"/>
+        </w:rPr>
+        <w:br/>
+        <w:t>Frankfurter Rundschau. (2021). Armin Laschet lacht: Mit Flut-Besuchen wollte sein Team das Image retten. Abgerufen von https://www.fr.de/politik/armin-laschet-lacht-lacher-lachen-cdu-flut-hochwasser-wahlkampf-bundestagswahl-2021-91421231.html</w:t>
+      </w:r>
+    </w:p>
+    <w:p>
+      <w:pPr>
+        <w:numPr>
+          <w:ilvl w:val="0"/>
+          <w:numId w:val="3"/>
+        </w:numPr>
+        <w:spacing w:line="360" w:lineRule="auto"/>
+        <w:rPr>
+          <w:rFonts w:ascii="Times New Roman" w:hAnsi="Times New Roman" w:cs="Times New Roman"/>
+        </w:rPr>
+      </w:pPr>
+      <w:r>
+        <w:rPr>
+          <w:rFonts w:ascii="Times New Roman" w:hAnsi="Times New Roman" w:cs="Times New Roman"/>
+        </w:rPr>
+        <w:t xml:space="preserve">Plagiatsvorwürfe gegen Annalena </w:t>
+      </w:r>
+      <w:proofErr w:type="spellStart"/>
+      <w:r>
+        <w:rPr>
+          <w:rFonts w:ascii="Times New Roman" w:hAnsi="Times New Roman" w:cs="Times New Roman"/>
+        </w:rPr>
+        <w:t>Baerbock</w:t>
+      </w:r>
+      <w:proofErr w:type="spellEnd"/>
+      <w:r>
+        <w:rPr>
+          <w:rFonts w:ascii="Times New Roman" w:hAnsi="Times New Roman" w:cs="Times New Roman"/>
+        </w:rPr>
+        <w:t xml:space="preserve"> (Mai 2021)</w:t>
+      </w:r>
+      <w:r>
+        <w:rPr>
+          <w:rFonts w:ascii="Times New Roman" w:hAnsi="Times New Roman" w:cs="Times New Roman"/>
+        </w:rPr>
+        <w:br/>
+        <w:t xml:space="preserve">T-Online. (2021). Plagiatsvorwürfe gegen Grünen-Chefin Annalena </w:t>
+      </w:r>
+      <w:proofErr w:type="spellStart"/>
+      <w:r>
+        <w:rPr>
+          <w:rFonts w:ascii="Times New Roman" w:hAnsi="Times New Roman" w:cs="Times New Roman"/>
+        </w:rPr>
+        <w:t>Baerbock</w:t>
+      </w:r>
+      <w:proofErr w:type="spellEnd"/>
+      <w:r>
+        <w:rPr>
+          <w:rFonts w:ascii="Times New Roman" w:hAnsi="Times New Roman" w:cs="Times New Roman"/>
+        </w:rPr>
+        <w:t>: Was ist wirklich dran? Abgerufen von https://www.t-online.de/nachrichten/deutschland/bundestagswahl/id_90359980/plagiatsvorwuerfe-gegen-gruenen-chefin-annalena-baerbock-was-ist-wirklich-dran-.html</w:t>
+      </w:r>
+    </w:p>
+    <w:p>
+      <w:pPr>
+        <w:numPr>
+          <w:ilvl w:val="0"/>
+          <w:numId w:val="3"/>
+        </w:numPr>
+        <w:spacing w:line="360" w:lineRule="auto"/>
+        <w:rPr>
+          <w:rFonts w:ascii="Times New Roman" w:hAnsi="Times New Roman" w:cs="Times New Roman"/>
+        </w:rPr>
+      </w:pPr>
+      <w:r>
+        <w:rPr>
+          <w:rFonts w:ascii="Times New Roman" w:hAnsi="Times New Roman" w:cs="Times New Roman"/>
+        </w:rPr>
+        <w:t>Russland-Ukraine Krieg (Beginn Februar 2022)</w:t>
+      </w:r>
+      <w:r>
+        <w:rPr>
+          <w:rFonts w:ascii="Times New Roman" w:hAnsi="Times New Roman" w:cs="Times New Roman"/>
+        </w:rPr>
+        <w:br/>
+        <w:t>Bild. (2022). Ukraine-Krieg: Die aktuelle Lage im Live-Ticker. Abgerufen von https://www.bild.de/politik/ausland/politik-ausland/ukraine-krieg-die-aktuelle-lage-im-live-ticker-83726300.bild.html</w:t>
+      </w:r>
+    </w:p>
+    <w:p>
+      <w:pPr>
+        <w:numPr>
+          <w:ilvl w:val="0"/>
+          <w:numId w:val="3"/>
+        </w:numPr>
+        <w:spacing w:line="360" w:lineRule="auto"/>
+        <w:rPr>
+          <w:rFonts w:ascii="Times New Roman" w:hAnsi="Times New Roman" w:cs="Times New Roman"/>
+        </w:rPr>
+      </w:pPr>
+      <w:r>
+        <w:rPr>
+          <w:rFonts w:ascii="Times New Roman" w:hAnsi="Times New Roman" w:cs="Times New Roman"/>
+        </w:rPr>
+        <w:t>Friedrich Merz' Besuch in der Ukraine (Mai 2022)</w:t>
+      </w:r>
+      <w:r>
+        <w:rPr>
+          <w:rFonts w:ascii="Times New Roman" w:hAnsi="Times New Roman" w:cs="Times New Roman"/>
+        </w:rPr>
+        <w:br/>
+        <w:t>ZDF. (2022). Friedrich Merz besucht Kiew: Solidarität mit der Ukraine. Abgerufen von https://www.zdf.de/nachrichten/politik/ausland/ukraine-merz-kiew-reise-100.html</w:t>
+      </w:r>
+    </w:p>
+    <w:p>
+      <w:pPr>
+        <w:numPr>
+          <w:ilvl w:val="0"/>
+          <w:numId w:val="3"/>
+        </w:numPr>
+        <w:spacing w:line="360" w:lineRule="auto"/>
+        <w:rPr>
+          <w:rFonts w:ascii="Times New Roman" w:hAnsi="Times New Roman" w:cs="Times New Roman"/>
+        </w:rPr>
+      </w:pPr>
+      <w:r>
+        <w:rPr>
+          <w:rFonts w:ascii="Times New Roman" w:hAnsi="Times New Roman" w:cs="Times New Roman"/>
+        </w:rPr>
+        <w:t>Beginn der Energiekrise in Deutschland (August 2022)</w:t>
+      </w:r>
+      <w:r>
+        <w:rPr>
+          <w:rFonts w:ascii="Times New Roman" w:hAnsi="Times New Roman" w:cs="Times New Roman"/>
+        </w:rPr>
+        <w:br/>
+        <w:t>Statista. (2022). Statistiken zur Energiekrise in Deutschland. Abgerufen von https://de.statista.com/themen/9792/kennzahlen-zur-energiekrise-in-deutschland/</w:t>
+      </w:r>
+    </w:p>
+    <w:p>
+      <w:pPr>
+        <w:numPr>
+          <w:ilvl w:val="0"/>
+          <w:numId w:val="3"/>
+        </w:numPr>
+        <w:spacing w:line="360" w:lineRule="auto"/>
+        <w:rPr>
+          <w:rFonts w:ascii="Times New Roman" w:hAnsi="Times New Roman" w:cs="Times New Roman"/>
+        </w:rPr>
+      </w:pPr>
+      <w:r>
+        <w:rPr>
+          <w:rFonts w:ascii="Times New Roman" w:hAnsi="Times New Roman" w:cs="Times New Roman"/>
+        </w:rPr>
+        <w:t>Heizungsstreit in Deutschland (April 2023)</w:t>
+      </w:r>
+      <w:r>
+        <w:rPr>
+          <w:rFonts w:ascii="Times New Roman" w:hAnsi="Times New Roman" w:cs="Times New Roman"/>
+        </w:rPr>
+        <w:br/>
+        <w:t>Deutscher Bundestag. (2023). Heftiger Streit über Pläne der Regierung zum Heizungstausch. Abgerufen von https://www.bundestag.de/dokumente/textarchiv/2023/kw16-de-gasheizung-943378</w:t>
+      </w:r>
+    </w:p>
+    <w:p>
+      <w:pPr>
+        <w:numPr>
+          <w:ilvl w:val="0"/>
+          <w:numId w:val="3"/>
+        </w:numPr>
+        <w:spacing w:line="360" w:lineRule="auto"/>
+        <w:rPr>
+          <w:rFonts w:ascii="Times New Roman" w:hAnsi="Times New Roman" w:cs="Times New Roman"/>
+        </w:rPr>
+      </w:pPr>
+      <w:r>
+        <w:rPr>
+          <w:rFonts w:ascii="Times New Roman" w:hAnsi="Times New Roman" w:cs="Times New Roman"/>
+        </w:rPr>
+        <w:t>Ende der Corona-Schutzmaßnahmen in Deutschland (April 2023)</w:t>
+      </w:r>
+      <w:r>
+        <w:rPr>
+          <w:rFonts w:ascii="Times New Roman" w:hAnsi="Times New Roman" w:cs="Times New Roman"/>
+        </w:rPr>
+        <w:br/>
+        <w:t xml:space="preserve">Bundesregierung. (2023). Corona-Maßnahmen enden am 7. April 2023. Abgerufen </w:t>
+      </w:r>
+      <w:r>
+        <w:rPr>
+          <w:rFonts w:ascii="Times New Roman" w:hAnsi="Times New Roman" w:cs="Times New Roman"/>
+        </w:rPr>
+        <w:lastRenderedPageBreak/>
+        <w:t>von https://www.bundesregierung.de/breg-de/aktuelles/ende-corona-massnahmen-2068856</w:t>
+      </w:r>
+    </w:p>
+    <w:p>
+      <w:pPr>
+        <w:numPr>
+          <w:ilvl w:val="0"/>
+          <w:numId w:val="3"/>
+        </w:numPr>
+        <w:spacing w:line="360" w:lineRule="auto"/>
+        <w:rPr>
+          <w:rFonts w:ascii="Times New Roman" w:hAnsi="Times New Roman" w:cs="Times New Roman"/>
+        </w:rPr>
+      </w:pPr>
+      <w:r>
+        <w:rPr>
+          <w:rFonts w:ascii="Times New Roman" w:hAnsi="Times New Roman" w:cs="Times New Roman"/>
+        </w:rPr>
+        <w:t>Flüchtlingskrise in Deutschland (Juli 2023)</w:t>
+      </w:r>
+      <w:r>
+        <w:rPr>
+          <w:rFonts w:ascii="Times New Roman" w:hAnsi="Times New Roman" w:cs="Times New Roman"/>
+        </w:rPr>
+        <w:br/>
+        <w:t>Bundeszentrale für politische Bildung. (2023). Migrationspolitik – Juli 2023. Abgerufen von https://www.bpb.de/themen/migration-integration/monatsrueckblick/539369/migrationspolitik-juli-2023/</w:t>
+      </w:r>
+    </w:p>
+    <w:p>
+      <w:pPr>
+        <w:numPr>
+          <w:ilvl w:val="0"/>
+          <w:numId w:val="3"/>
+        </w:numPr>
+        <w:spacing w:line="360" w:lineRule="auto"/>
+        <w:rPr>
+          <w:rFonts w:ascii="Times New Roman" w:hAnsi="Times New Roman" w:cs="Times New Roman"/>
+        </w:rPr>
+      </w:pPr>
+      <w:r>
+        <w:rPr>
+          <w:rFonts w:ascii="Times New Roman" w:hAnsi="Times New Roman" w:cs="Times New Roman"/>
+        </w:rPr>
+        <w:t>Migrationsgipfel in Deutschland (September 2023)</w:t>
+      </w:r>
+      <w:r>
+        <w:rPr>
+          <w:rFonts w:ascii="Times New Roman" w:hAnsi="Times New Roman" w:cs="Times New Roman"/>
+        </w:rPr>
+        <w:br/>
+        <w:t>Deutsche Welle. (2023). Bewegung in der deutschen Migrationsdebatte. Abgerufen von https://www.dw.com/de/bewegung-in-der-deutschen-migrationsdebatte/a-66908004</w:t>
+      </w:r>
+    </w:p>
+    <w:p>
+      <w:pPr>
+        <w:numPr>
+          <w:ilvl w:val="0"/>
+          <w:numId w:val="3"/>
+        </w:numPr>
+        <w:spacing w:line="360" w:lineRule="auto"/>
+        <w:rPr>
+          <w:rFonts w:ascii="Times New Roman" w:hAnsi="Times New Roman" w:cs="Times New Roman"/>
+        </w:rPr>
+      </w:pPr>
+      <w:r>
+        <w:rPr>
+          <w:rFonts w:ascii="Times New Roman" w:hAnsi="Times New Roman" w:cs="Times New Roman"/>
+        </w:rPr>
+        <w:t>Landesweite Bauernproteste in Deutschland (Januar 2024)</w:t>
+      </w:r>
+      <w:r>
+        <w:rPr>
+          <w:rFonts w:ascii="Times New Roman" w:hAnsi="Times New Roman" w:cs="Times New Roman"/>
+        </w:rPr>
+        <w:br/>
+        <w:t>Deutscher Bauernverband. (2024). Landwirtschaft und Transportgewerbe demonstrieren gemeinsam. Abgerufen von https://www.bauernverband.de/presse-medien/pressemitteilungen/pressemitteilung/landwirtschaft-und-transportgewerbe-demonstrieren-gemeinsam-ab-8-januar</w:t>
+      </w:r>
+    </w:p>
+    <w:p>
+      <w:pPr>
+        <w:numPr>
+          <w:ilvl w:val="0"/>
+          <w:numId w:val="3"/>
+        </w:numPr>
+        <w:spacing w:line="360" w:lineRule="auto"/>
+        <w:rPr>
+          <w:rFonts w:ascii="Times New Roman" w:hAnsi="Times New Roman" w:cs="Times New Roman"/>
+        </w:rPr>
+      </w:pPr>
+      <w:r>
+        <w:rPr>
+          <w:rFonts w:ascii="Times New Roman" w:hAnsi="Times New Roman" w:cs="Times New Roman"/>
+        </w:rPr>
+        <w:t>Europawahlen (Mai 2024)</w:t>
+      </w:r>
+      <w:r>
+        <w:rPr>
+          <w:rFonts w:ascii="Times New Roman" w:hAnsi="Times New Roman" w:cs="Times New Roman"/>
+        </w:rPr>
+        <w:br/>
+        <w:t xml:space="preserve">Wikipedia. (2024). Europawahl 2024. Abgerufen von </w:t>
+      </w:r>
+      <w:hyperlink r:id="rId5" w:tgtFrame="_new" w:history="1">
+        <w:r>
+          <w:rPr>
+            <w:rStyle w:val="Hyperlink"/>
+            <w:rFonts w:ascii="Times New Roman" w:hAnsi="Times New Roman" w:cs="Times New Roman"/>
+          </w:rPr>
+          <w:t>https://de.wikipedia.org/wiki/Europawahl_2024</w:t>
+        </w:r>
+      </w:hyperlink>
+    </w:p>
+    <w:p>
+      <w:pPr>
+        <w:numPr>
+          <w:ilvl w:val="0"/>
+          <w:numId w:val="3"/>
+        </w:numPr>
+        <w:spacing w:line="360" w:lineRule="auto"/>
+        <w:rPr>
+          <w:rFonts w:ascii="Times New Roman" w:hAnsi="Times New Roman" w:cs="Times New Roman"/>
+        </w:rPr>
+      </w:pPr>
+      <w:r>
+        <w:rPr>
+          <w:rFonts w:ascii="Times New Roman" w:hAnsi="Times New Roman" w:cs="Times New Roman"/>
+        </w:rPr>
+        <w:t>Landtagswahlen in Brandenburg (September 2024)</w:t>
+      </w:r>
+      <w:r>
+        <w:rPr>
+          <w:rFonts w:ascii="Times New Roman" w:hAnsi="Times New Roman" w:cs="Times New Roman"/>
+        </w:rPr>
+        <w:br/>
+        <w:t xml:space="preserve">Wikipedia. (2024). Landtagswahl in Brandenburg 2024. Abgerufen von </w:t>
+      </w:r>
+      <w:hyperlink r:id="rId6" w:tgtFrame="_new" w:history="1">
+        <w:r>
+          <w:rPr>
+            <w:rStyle w:val="Hyperlink"/>
+            <w:rFonts w:ascii="Times New Roman" w:hAnsi="Times New Roman" w:cs="Times New Roman"/>
+          </w:rPr>
+          <w:t>https://de.wikipedia.org/wiki/Landtagswahl_in_Brandenburg_2024</w:t>
+        </w:r>
+      </w:hyperlink>
+    </w:p>
+    <w:p>
+      <w:pPr>
+        <w:numPr>
+          <w:ilvl w:val="0"/>
+          <w:numId w:val="3"/>
+        </w:numPr>
+        <w:spacing w:line="360" w:lineRule="auto"/>
+        <w:rPr>
+          <w:rFonts w:ascii="Times New Roman" w:hAnsi="Times New Roman" w:cs="Times New Roman"/>
+        </w:rPr>
+      </w:pPr>
+      <w:r>
+        <w:rPr>
+          <w:rFonts w:ascii="Times New Roman" w:hAnsi="Times New Roman" w:cs="Times New Roman"/>
+        </w:rPr>
+        <w:t>Bruch der Ampelkoalition in Deutschland (November 2024)</w:t>
+      </w:r>
+      <w:r>
+        <w:rPr>
+          <w:rFonts w:ascii="Times New Roman" w:hAnsi="Times New Roman" w:cs="Times New Roman"/>
+        </w:rPr>
+        <w:br/>
+        <w:t>Deutsche Welle. (2024). Warum Deutschlands Ampelkoalition zerbrochen ist. Abgerufen von https://www.dw.com/de/deutschland-regierung-ampelkoalition-olaf-scholz-christian-lindner-fdp-spd-gr%C3%BCne/a-70717075</w:t>
+      </w:r>
+    </w:p>
+    <w:p>
+      <w:pPr>
+        <w:spacing w:line="360" w:lineRule="auto"/>
+        <w:jc w:val="both"/>
+        <w:rPr>
+          <w:rFonts w:ascii="Times New Roman" w:hAnsi="Times New Roman" w:cs="Times New Roman"/>
+        </w:rPr>
+      </w:pPr>
+    </w:p>
     <w:sectPr>
       <w:pgSz w:w="11906" w:h="16838"/>
       <w:pgMar w:top="1440" w:right="1440" w:bottom="1440" w:left="1440" w:header="708" w:footer="708" w:gutter="0"/>
@@ -594,6 +1289,395 @@
     </w:sectPr>
   </w:body>
 </w:document>
+</file>
+
+<file path=word/numbering.xml><?xml version="1.0" encoding="utf-8"?>
+<w:numbering xmlns:wpc="http://schemas.microsoft.com/office/word/2010/wordprocessingCanvas" xmlns:cx="http://schemas.microsoft.com/office/drawing/2014/chartex" xmlns:cx1="http://schemas.microsoft.com/office/drawing/2015/9/8/chartex" xmlns:cx2="http://schemas.microsoft.com/office/drawing/2015/10/21/chartex" xmlns:cx3="http://schemas.microsoft.com/office/drawing/2016/5/9/chartex" xmlns:cx4="http://schemas.microsoft.com/office/drawing/2016/5/10/chartex" xmlns:cx5="http://schemas.microsoft.com/office/drawing/2016/5/11/chartex" xmlns:cx6="http://schemas.microsoft.com/office/drawing/2016/5/12/chartex" xmlns:cx7="http://schemas.microsoft.com/office/drawing/2016/5/13/chartex" xmlns:cx8="http://schemas.microsoft.com/office/drawing/2016/5/14/chartex" xmlns:mc="http://schemas.openxmlformats.org/markup-compatibility/2006" xmlns:aink="http://schemas.microsoft.com/office/drawing/2016/ink" xmlns:am3d="http://schemas.microsoft.com/office/drawing/2017/model3d" xmlns:o="urn:schemas-microsoft-com:office:office" xmlns:oel="http://schemas.microsoft.com/office/2019/extlst" xmlns:r="http://schemas.openxmlformats.org/officeDocument/2006/relationships" xmlns:m="http://schemas.openxmlformats.org/officeDocument/2006/math" xmlns:v="urn:schemas-microsoft-com:vml" xmlns:wp14="http://schemas.microsoft.com/office/word/2010/wordprocessingDrawing" xmlns:wp="http://schemas.openxmlformats.org/drawingml/2006/wordprocessingDrawing" xmlns:w10="urn:schemas-microsoft-com:office:word" xmlns:w="http://schemas.openxmlformats.org/wordprocessingml/2006/main" xmlns:w14="http://schemas.microsoft.com/office/word/2010/wordml" xmlns:w15="http://schemas.microsoft.com/office/word/2012/wordml" xmlns:w16cex="http://schemas.microsoft.com/office/word/2018/wordml/cex" xmlns:w16cid="http://schemas.microsoft.com/office/word/2016/wordml/cid" xmlns:w16="http://schemas.microsoft.com/office/word/2018/wordml" xmlns:w16du="http://schemas.microsoft.com/office/word/2023/wordml/word16du" xmlns:w16sdtdh="http://schemas.microsoft.com/office/word/2020/wordml/sdtdatahash" xmlns:w16sdtfl="http://schemas.microsoft.com/office/word/2024/wordml/sdtformatlock" xmlns:w16se="http://schemas.microsoft.com/office/word/2015/wordml/symex" xmlns:wpg="http://schemas.microsoft.com/office/word/2010/wordprocessingGroup" xmlns:wpi="http://schemas.microsoft.com/office/word/2010/wordprocessingInk" xmlns:wne="http://schemas.microsoft.com/office/word/2006/wordml" xmlns:wps="http://schemas.microsoft.com/office/word/2010/wordprocessingShape" mc:Ignorable="w14 w15 w16se w16cid w16 w16cex w16sdtdh w16sdtfl w16du wp14">
+  <w:abstractNum w:abstractNumId="0" w15:restartNumberingAfterBreak="0">
+    <w:nsid w:val="1E781FC7"/>
+    <w:multiLevelType w:val="multilevel"/>
+    <w:tmpl w:val="87544262"/>
+    <w:lvl w:ilvl="0">
+      <w:start w:val="1"/>
+      <w:numFmt w:val="decimal"/>
+      <w:lvlText w:val="%1."/>
+      <w:lvlJc w:val="left"/>
+      <w:pPr>
+        <w:tabs>
+          <w:tab w:val="num" w:pos="720"/>
+        </w:tabs>
+        <w:ind w:left="720" w:hanging="360"/>
+      </w:pPr>
+    </w:lvl>
+    <w:lvl w:ilvl="1" w:tentative="1">
+      <w:start w:val="1"/>
+      <w:numFmt w:val="decimal"/>
+      <w:lvlText w:val="%2."/>
+      <w:lvlJc w:val="left"/>
+      <w:pPr>
+        <w:tabs>
+          <w:tab w:val="num" w:pos="1440"/>
+        </w:tabs>
+        <w:ind w:left="1440" w:hanging="360"/>
+      </w:pPr>
+    </w:lvl>
+    <w:lvl w:ilvl="2" w:tentative="1">
+      <w:start w:val="1"/>
+      <w:numFmt w:val="decimal"/>
+      <w:lvlText w:val="%3."/>
+      <w:lvlJc w:val="left"/>
+      <w:pPr>
+        <w:tabs>
+          <w:tab w:val="num" w:pos="2160"/>
+        </w:tabs>
+        <w:ind w:left="2160" w:hanging="360"/>
+      </w:pPr>
+    </w:lvl>
+    <w:lvl w:ilvl="3" w:tentative="1">
+      <w:start w:val="1"/>
+      <w:numFmt w:val="decimal"/>
+      <w:lvlText w:val="%4."/>
+      <w:lvlJc w:val="left"/>
+      <w:pPr>
+        <w:tabs>
+          <w:tab w:val="num" w:pos="2880"/>
+        </w:tabs>
+        <w:ind w:left="2880" w:hanging="360"/>
+      </w:pPr>
+    </w:lvl>
+    <w:lvl w:ilvl="4" w:tentative="1">
+      <w:start w:val="1"/>
+      <w:numFmt w:val="decimal"/>
+      <w:lvlText w:val="%5."/>
+      <w:lvlJc w:val="left"/>
+      <w:pPr>
+        <w:tabs>
+          <w:tab w:val="num" w:pos="3600"/>
+        </w:tabs>
+        <w:ind w:left="3600" w:hanging="360"/>
+      </w:pPr>
+    </w:lvl>
+    <w:lvl w:ilvl="5" w:tentative="1">
+      <w:start w:val="1"/>
+      <w:numFmt w:val="decimal"/>
+      <w:lvlText w:val="%6."/>
+      <w:lvlJc w:val="left"/>
+      <w:pPr>
+        <w:tabs>
+          <w:tab w:val="num" w:pos="4320"/>
+        </w:tabs>
+        <w:ind w:left="4320" w:hanging="360"/>
+      </w:pPr>
+    </w:lvl>
+    <w:lvl w:ilvl="6" w:tentative="1">
+      <w:start w:val="1"/>
+      <w:numFmt w:val="decimal"/>
+      <w:lvlText w:val="%7."/>
+      <w:lvlJc w:val="left"/>
+      <w:pPr>
+        <w:tabs>
+          <w:tab w:val="num" w:pos="5040"/>
+        </w:tabs>
+        <w:ind w:left="5040" w:hanging="360"/>
+      </w:pPr>
+    </w:lvl>
+    <w:lvl w:ilvl="7" w:tentative="1">
+      <w:start w:val="1"/>
+      <w:numFmt w:val="decimal"/>
+      <w:lvlText w:val="%8."/>
+      <w:lvlJc w:val="left"/>
+      <w:pPr>
+        <w:tabs>
+          <w:tab w:val="num" w:pos="5760"/>
+        </w:tabs>
+        <w:ind w:left="5760" w:hanging="360"/>
+      </w:pPr>
+    </w:lvl>
+    <w:lvl w:ilvl="8" w:tentative="1">
+      <w:start w:val="1"/>
+      <w:numFmt w:val="decimal"/>
+      <w:lvlText w:val="%9."/>
+      <w:lvlJc w:val="left"/>
+      <w:pPr>
+        <w:tabs>
+          <w:tab w:val="num" w:pos="6480"/>
+        </w:tabs>
+        <w:ind w:left="6480" w:hanging="360"/>
+      </w:pPr>
+    </w:lvl>
+  </w:abstractNum>
+  <w:abstractNum w:abstractNumId="1" w15:restartNumberingAfterBreak="0">
+    <w:nsid w:val="5990448F"/>
+    <w:multiLevelType w:val="multilevel"/>
+    <w:tmpl w:val="D5F0176C"/>
+    <w:lvl w:ilvl="0">
+      <w:start w:val="1"/>
+      <w:numFmt w:val="decimal"/>
+      <w:lvlText w:val="%1."/>
+      <w:lvlJc w:val="left"/>
+      <w:pPr>
+        <w:tabs>
+          <w:tab w:val="num" w:pos="720"/>
+        </w:tabs>
+        <w:ind w:left="720" w:hanging="360"/>
+      </w:pPr>
+    </w:lvl>
+    <w:lvl w:ilvl="1" w:tentative="1">
+      <w:start w:val="1"/>
+      <w:numFmt w:val="decimal"/>
+      <w:lvlText w:val="%2."/>
+      <w:lvlJc w:val="left"/>
+      <w:pPr>
+        <w:tabs>
+          <w:tab w:val="num" w:pos="1440"/>
+        </w:tabs>
+        <w:ind w:left="1440" w:hanging="360"/>
+      </w:pPr>
+    </w:lvl>
+    <w:lvl w:ilvl="2" w:tentative="1">
+      <w:start w:val="1"/>
+      <w:numFmt w:val="decimal"/>
+      <w:lvlText w:val="%3."/>
+      <w:lvlJc w:val="left"/>
+      <w:pPr>
+        <w:tabs>
+          <w:tab w:val="num" w:pos="2160"/>
+        </w:tabs>
+        <w:ind w:left="2160" w:hanging="360"/>
+      </w:pPr>
+    </w:lvl>
+    <w:lvl w:ilvl="3" w:tentative="1">
+      <w:start w:val="1"/>
+      <w:numFmt w:val="decimal"/>
+      <w:lvlText w:val="%4."/>
+      <w:lvlJc w:val="left"/>
+      <w:pPr>
+        <w:tabs>
+          <w:tab w:val="num" w:pos="2880"/>
+        </w:tabs>
+        <w:ind w:left="2880" w:hanging="360"/>
+      </w:pPr>
+    </w:lvl>
+    <w:lvl w:ilvl="4" w:tentative="1">
+      <w:start w:val="1"/>
+      <w:numFmt w:val="decimal"/>
+      <w:lvlText w:val="%5."/>
+      <w:lvlJc w:val="left"/>
+      <w:pPr>
+        <w:tabs>
+          <w:tab w:val="num" w:pos="3600"/>
+        </w:tabs>
+        <w:ind w:left="3600" w:hanging="360"/>
+      </w:pPr>
+    </w:lvl>
+    <w:lvl w:ilvl="5" w:tentative="1">
+      <w:start w:val="1"/>
+      <w:numFmt w:val="decimal"/>
+      <w:lvlText w:val="%6."/>
+      <w:lvlJc w:val="left"/>
+      <w:pPr>
+        <w:tabs>
+          <w:tab w:val="num" w:pos="4320"/>
+        </w:tabs>
+        <w:ind w:left="4320" w:hanging="360"/>
+      </w:pPr>
+    </w:lvl>
+    <w:lvl w:ilvl="6" w:tentative="1">
+      <w:start w:val="1"/>
+      <w:numFmt w:val="decimal"/>
+      <w:lvlText w:val="%7."/>
+      <w:lvlJc w:val="left"/>
+      <w:pPr>
+        <w:tabs>
+          <w:tab w:val="num" w:pos="5040"/>
+        </w:tabs>
+        <w:ind w:left="5040" w:hanging="360"/>
+      </w:pPr>
+    </w:lvl>
+    <w:lvl w:ilvl="7" w:tentative="1">
+      <w:start w:val="1"/>
+      <w:numFmt w:val="decimal"/>
+      <w:lvlText w:val="%8."/>
+      <w:lvlJc w:val="left"/>
+      <w:pPr>
+        <w:tabs>
+          <w:tab w:val="num" w:pos="5760"/>
+        </w:tabs>
+        <w:ind w:left="5760" w:hanging="360"/>
+      </w:pPr>
+    </w:lvl>
+    <w:lvl w:ilvl="8" w:tentative="1">
+      <w:start w:val="1"/>
+      <w:numFmt w:val="decimal"/>
+      <w:lvlText w:val="%9."/>
+      <w:lvlJc w:val="left"/>
+      <w:pPr>
+        <w:tabs>
+          <w:tab w:val="num" w:pos="6480"/>
+        </w:tabs>
+        <w:ind w:left="6480" w:hanging="360"/>
+      </w:pPr>
+    </w:lvl>
+  </w:abstractNum>
+  <w:abstractNum w:abstractNumId="2" w15:restartNumberingAfterBreak="0">
+    <w:nsid w:val="75A75CCB"/>
+    <w:multiLevelType w:val="multilevel"/>
+    <w:tmpl w:val="35A8C5DC"/>
+    <w:lvl w:ilvl="0">
+      <w:start w:val="1"/>
+      <w:numFmt w:val="bullet"/>
+      <w:lvlText w:val=""/>
+      <w:lvlJc w:val="left"/>
+      <w:pPr>
+        <w:tabs>
+          <w:tab w:val="num" w:pos="720"/>
+        </w:tabs>
+        <w:ind w:left="720" w:hanging="360"/>
+      </w:pPr>
+      <w:rPr>
+        <w:rFonts w:ascii="Symbol" w:hAnsi="Symbol" w:hint="default"/>
+        <w:sz w:val="20"/>
+      </w:rPr>
+    </w:lvl>
+    <w:lvl w:ilvl="1" w:tentative="1">
+      <w:start w:val="1"/>
+      <w:numFmt w:val="bullet"/>
+      <w:lvlText w:val="o"/>
+      <w:lvlJc w:val="left"/>
+      <w:pPr>
+        <w:tabs>
+          <w:tab w:val="num" w:pos="1440"/>
+        </w:tabs>
+        <w:ind w:left="1440" w:hanging="360"/>
+      </w:pPr>
+      <w:rPr>
+        <w:rFonts w:ascii="Courier New" w:hAnsi="Courier New" w:hint="default"/>
+        <w:sz w:val="20"/>
+      </w:rPr>
+    </w:lvl>
+    <w:lvl w:ilvl="2" w:tentative="1">
+      <w:start w:val="1"/>
+      <w:numFmt w:val="bullet"/>
+      <w:lvlText w:val=""/>
+      <w:lvlJc w:val="left"/>
+      <w:pPr>
+        <w:tabs>
+          <w:tab w:val="num" w:pos="2160"/>
+        </w:tabs>
+        <w:ind w:left="2160" w:hanging="360"/>
+      </w:pPr>
+      <w:rPr>
+        <w:rFonts w:ascii="Wingdings" w:hAnsi="Wingdings" w:hint="default"/>
+        <w:sz w:val="20"/>
+      </w:rPr>
+    </w:lvl>
+    <w:lvl w:ilvl="3" w:tentative="1">
+      <w:start w:val="1"/>
+      <w:numFmt w:val="bullet"/>
+      <w:lvlText w:val=""/>
+      <w:lvlJc w:val="left"/>
+      <w:pPr>
+        <w:tabs>
+          <w:tab w:val="num" w:pos="2880"/>
+        </w:tabs>
+        <w:ind w:left="2880" w:hanging="360"/>
+      </w:pPr>
+      <w:rPr>
+        <w:rFonts w:ascii="Wingdings" w:hAnsi="Wingdings" w:hint="default"/>
+        <w:sz w:val="20"/>
+      </w:rPr>
+    </w:lvl>
+    <w:lvl w:ilvl="4" w:tentative="1">
+      <w:start w:val="1"/>
+      <w:numFmt w:val="bullet"/>
+      <w:lvlText w:val=""/>
+      <w:lvlJc w:val="left"/>
+      <w:pPr>
+        <w:tabs>
+          <w:tab w:val="num" w:pos="3600"/>
+        </w:tabs>
+        <w:ind w:left="3600" w:hanging="360"/>
+      </w:pPr>
+      <w:rPr>
+        <w:rFonts w:ascii="Wingdings" w:hAnsi="Wingdings" w:hint="default"/>
+        <w:sz w:val="20"/>
+      </w:rPr>
+    </w:lvl>
+    <w:lvl w:ilvl="5" w:tentative="1">
+      <w:start w:val="1"/>
+      <w:numFmt w:val="bullet"/>
+      <w:lvlText w:val=""/>
+      <w:lvlJc w:val="left"/>
+      <w:pPr>
+        <w:tabs>
+          <w:tab w:val="num" w:pos="4320"/>
+        </w:tabs>
+        <w:ind w:left="4320" w:hanging="360"/>
+      </w:pPr>
+      <w:rPr>
+        <w:rFonts w:ascii="Wingdings" w:hAnsi="Wingdings" w:hint="default"/>
+        <w:sz w:val="20"/>
+      </w:rPr>
+    </w:lvl>
+    <w:lvl w:ilvl="6" w:tentative="1">
+      <w:start w:val="1"/>
+      <w:numFmt w:val="bullet"/>
+      <w:lvlText w:val=""/>
+      <w:lvlJc w:val="left"/>
+      <w:pPr>
+        <w:tabs>
+          <w:tab w:val="num" w:pos="5040"/>
+        </w:tabs>
+        <w:ind w:left="5040" w:hanging="360"/>
+      </w:pPr>
+      <w:rPr>
+        <w:rFonts w:ascii="Wingdings" w:hAnsi="Wingdings" w:hint="default"/>
+        <w:sz w:val="20"/>
+      </w:rPr>
+    </w:lvl>
+    <w:lvl w:ilvl="7" w:tentative="1">
+      <w:start w:val="1"/>
+      <w:numFmt w:val="bullet"/>
+      <w:lvlText w:val=""/>
+      <w:lvlJc w:val="left"/>
+      <w:pPr>
+        <w:tabs>
+          <w:tab w:val="num" w:pos="5760"/>
+        </w:tabs>
+        <w:ind w:left="5760" w:hanging="360"/>
+      </w:pPr>
+      <w:rPr>
+        <w:rFonts w:ascii="Wingdings" w:hAnsi="Wingdings" w:hint="default"/>
+        <w:sz w:val="20"/>
+      </w:rPr>
+    </w:lvl>
+    <w:lvl w:ilvl="8" w:tentative="1">
+      <w:start w:val="1"/>
+      <w:numFmt w:val="bullet"/>
+      <w:lvlText w:val=""/>
+      <w:lvlJc w:val="left"/>
+      <w:pPr>
+        <w:tabs>
+          <w:tab w:val="num" w:pos="6480"/>
+        </w:tabs>
+        <w:ind w:left="6480" w:hanging="360"/>
+      </w:pPr>
+      <w:rPr>
+        <w:rFonts w:ascii="Wingdings" w:hAnsi="Wingdings" w:hint="default"/>
+        <w:sz w:val="20"/>
+      </w:rPr>
+    </w:lvl>
+  </w:abstractNum>
+  <w:num w:numId="1" w16cid:durableId="38749666">
+    <w:abstractNumId w:val="1"/>
+  </w:num>
+  <w:num w:numId="2" w16cid:durableId="326397669">
+    <w:abstractNumId w:val="2"/>
+  </w:num>
+  <w:num w:numId="3" w16cid:durableId="2078090877">
+    <w:abstractNumId w:val="0"/>
+  </w:num>
+</w:numbering>
 </file>
 
 <file path=word/styles.xml><?xml version="1.0" encoding="utf-8"?>
@@ -1200,7 +2284,6 @@
   <w:style w:type="character" w:default="1" w:styleId="Absatz-Standardschriftart">
     <w:name w:val="Default Paragraph Font"/>
     <w:uiPriority w:val="1"/>
-    <w:semiHidden/>
     <w:unhideWhenUsed/>
   </w:style>
   <w:style w:type="table" w:default="1" w:styleId="NormaleTabelle">
@@ -1512,6 +2595,29 @@
       <w:smallCaps/>
       <w:color w:val="0F4761" w:themeColor="accent1" w:themeShade="BF"/>
       <w:spacing w:val="5"/>
+    </w:rPr>
+  </w:style>
+  <w:style w:type="character" w:styleId="Hyperlink">
+    <w:name w:val="Hyperlink"/>
+    <w:basedOn w:val="Absatz-Standardschriftart"/>
+    <w:uiPriority w:val="99"/>
+    <w:unhideWhenUsed/>
+    <w:rsid w:val="00C72FC4"/>
+    <w:rPr>
+      <w:color w:val="467886" w:themeColor="hyperlink"/>
+      <w:u w:val="single"/>
+    </w:rPr>
+  </w:style>
+  <w:style w:type="character" w:styleId="NichtaufgelsteErwhnung">
+    <w:name w:val="Unresolved Mention"/>
+    <w:basedOn w:val="Absatz-Standardschriftart"/>
+    <w:uiPriority w:val="99"/>
+    <w:semiHidden/>
+    <w:unhideWhenUsed/>
+    <w:rsid w:val="00C72FC4"/>
+    <w:rPr>
+      <w:color w:val="605E5C"/>
+      <w:shd w:val="clear" w:color="auto" w:fill="E1DFDD"/>
     </w:rPr>
   </w:style>
 </w:styles>

</xml_diff>